<commit_message>
Tied up Handlers and Apps together
</commit_message>
<xml_diff>
--- a/Documentation/TML AnaGame's Markup language.docx
+++ b/Documentation/TML AnaGame's Markup language.docx
@@ -924,10 +924,7 @@
           </w:tcPr>
           <w:p>
             <w:r>
-              <w:t>“Abstract” class for reading the file</w:t>
-            </w:r>
-            <w:r>
-              <w:t xml:space="preserve"> </w:t>
+              <w:t xml:space="preserve">“Abstract” class for reading the file </w:t>
             </w:r>
           </w:p>
         </w:tc>
@@ -1659,15 +1656,15 @@
         <w:footnoteReference w:id="2"/>
       </w:r>
       <w:r>
-        <w:t xml:space="preserve"> it is expected to work with. If you’re familiar with 3D programming, you might be able to deduce what the attributes/objects </w:t>
+        <w:t xml:space="preserve"> it is expected to work with. If </w:t>
       </w:r>
       <w:proofErr w:type="gramStart"/>
       <w:r>
-        <w:t>actually do</w:t>
+        <w:t>you’re</w:t>
       </w:r>
       <w:proofErr w:type="gramEnd"/>
       <w:r>
-        <w:t>. However, there will be documentation provided soon.</w:t>
+        <w:t xml:space="preserve"> familiar with 3D programming, you might be able to deduce what the attributes/objects actually do. However, there will be documentation provided soon.</w:t>
       </w:r>
     </w:p>
     <w:p>
@@ -2206,15 +2203,13 @@
     </w:p>
     <w:p>
       <w:r>
-        <w:t xml:space="preserve">AnaGame parses Mark-up files using two different objects that work together. The Reader is an abstract class that actually reads the file and processes </w:t>
-      </w:r>
-      <w:proofErr w:type="gramStart"/>
-      <w:r>
-        <w:t>it’s</w:t>
-      </w:r>
-      <w:proofErr w:type="gramEnd"/>
-      <w:r>
-        <w:t xml:space="preserve"> contents. The parser is an abstract class that is called by the reader depending on the contents of the file.</w:t>
+        <w:t xml:space="preserve">AnaGame parses Mark-up files using two different objects that work together. The Reader is an abstract class that </w:t>
+      </w:r>
+      <w:r>
+        <w:t>reads</w:t>
+      </w:r>
+      <w:r>
+        <w:t xml:space="preserve"> the file and processes its contents. The parser is an abstract class that is called by the reader depending on the contents of the file.</w:t>
       </w:r>
     </w:p>
     <w:p>
@@ -2280,8 +2275,6 @@
         <w:lastRenderedPageBreak/>
         <w:t>To-Dos:</w:t>
       </w:r>
-      <w:bookmarkStart w:id="0" w:name="_GoBack"/>
-      <w:bookmarkEnd w:id="0"/>
     </w:p>
     <w:p>
       <w:pPr>
@@ -2639,7 +2632,7 @@
       </w:pPr>
     </w:pPrDefault>
   </w:docDefaults>
-  <w:latentStyles w:defLockedState="0" w:defUIPriority="99" w:defSemiHidden="0" w:defUnhideWhenUsed="0" w:defQFormat="0" w:count="375">
+  <w:latentStyles w:defLockedState="0" w:defUIPriority="99" w:defSemiHidden="0" w:defUnhideWhenUsed="0" w:defQFormat="0" w:count="376">
     <w:lsdException w:name="Normal" w:uiPriority="0" w:qFormat="1"/>
     <w:lsdException w:name="heading 1" w:uiPriority="9" w:qFormat="1"/>
     <w:lsdException w:name="heading 2" w:semiHidden="1" w:uiPriority="9" w:unhideWhenUsed="1" w:qFormat="1"/>
@@ -2745,7 +2738,6 @@
     <w:lsdException w:name="HTML Sample" w:semiHidden="1" w:unhideWhenUsed="1"/>
     <w:lsdException w:name="HTML Typewriter" w:semiHidden="1" w:unhideWhenUsed="1"/>
     <w:lsdException w:name="HTML Variable" w:semiHidden="1" w:unhideWhenUsed="1"/>
-    <w:lsdException w:name="Normal Table" w:semiHidden="1" w:unhideWhenUsed="1"/>
     <w:lsdException w:name="annotation subject" w:semiHidden="1" w:unhideWhenUsed="1"/>
     <w:lsdException w:name="No List" w:semiHidden="1" w:unhideWhenUsed="1"/>
     <w:lsdException w:name="Outline List 1" w:semiHidden="1" w:unhideWhenUsed="1"/>
@@ -2792,10 +2784,8 @@
     <w:lsdException w:name="Table Subtle 2" w:semiHidden="1" w:unhideWhenUsed="1"/>
     <w:lsdException w:name="Table Web 1" w:semiHidden="1" w:unhideWhenUsed="1"/>
     <w:lsdException w:name="Table Web 2" w:semiHidden="1" w:unhideWhenUsed="1"/>
-    <w:lsdException w:name="Table Web 3" w:semiHidden="1" w:unhideWhenUsed="1"/>
     <w:lsdException w:name="Balloon Text" w:semiHidden="1" w:unhideWhenUsed="1"/>
     <w:lsdException w:name="Table Grid" w:uiPriority="39"/>
-    <w:lsdException w:name="Table Theme" w:semiHidden="1" w:unhideWhenUsed="1"/>
     <w:lsdException w:name="Placeholder Text" w:semiHidden="1"/>
     <w:lsdException w:name="No Spacing" w:uiPriority="1" w:qFormat="1"/>
     <w:lsdException w:name="Light Shading" w:uiPriority="60"/>
@@ -3015,6 +3005,7 @@
     <w:lsdException w:name="Smart Hyperlink" w:semiHidden="1" w:unhideWhenUsed="1"/>
     <w:lsdException w:name="Hashtag" w:semiHidden="1" w:unhideWhenUsed="1"/>
     <w:lsdException w:name="Unresolved Mention" w:semiHidden="1" w:unhideWhenUsed="1"/>
+    <w:lsdException w:name="Smart Link" w:semiHidden="1" w:unhideWhenUsed="1"/>
   </w:latentStyles>
   <w:style w:type="paragraph" w:default="1" w:styleId="Normal">
     <w:name w:val="Normal"/>
@@ -3552,7 +3543,7 @@
 </file>
 
 <file path=customXml/itemProps1.xml><?xml version="1.0" encoding="utf-8"?>
-<ds:datastoreItem xmlns:ds="http://schemas.openxmlformats.org/officeDocument/2006/customXml" ds:itemID="{72E5D112-52F6-4BCF-8D1A-94487277ABDA}">
+<ds:datastoreItem xmlns:ds="http://schemas.openxmlformats.org/officeDocument/2006/customXml" ds:itemID="{F0CB4B0E-209E-491C-B7DC-BDE40F7C7113}">
   <ds:schemaRefs>
     <ds:schemaRef ds:uri="http://schemas.openxmlformats.org/officeDocument/2006/bibliography"/>
   </ds:schemaRefs>

</xml_diff>